<commit_message>
Great fun getting RMarkdown to work.
</commit_message>
<xml_diff>
--- a/reports/READ ME.docx
+++ b/reports/READ ME.docx
@@ -27,7 +27,7 @@
           <w:lang w:val="en-US" w:eastAsia="en-US"/>
         </w:rPr>
         <w:drawing>
-          <wp:inline distT="0" distB="0" distL="0" distR="0">
+          <wp:inline distT="0" distB="0" distL="0" distR="0" wp14:anchorId="388343DD" wp14:editId="1ECF4B74">
             <wp:extent cx="5270500" cy="1689735"/>
             <wp:effectExtent l="0" t="0" r="12700" b="12065"/>
             <wp:docPr id="1" name="Picture 1"/>
@@ -72,19 +72,128 @@
     <w:p/>
     <w:p>
       <w:r>
-        <w:t xml:space="preserve">2.  Save Excel data to the SRM Review folder as “SRM_data.csv”, </w:t>
+        <w:t xml:space="preserve">2.  Save Excel data to the </w:t>
+      </w:r>
+      <w:r>
+        <w:t xml:space="preserve">data folder in </w:t>
+      </w:r>
+      <w:proofErr w:type="spellStart"/>
+      <w:r>
+        <w:t>SRM_Package</w:t>
+      </w:r>
+      <w:proofErr w:type="spellEnd"/>
+      <w:r>
+        <w:t xml:space="preserve"> set</w:t>
+      </w:r>
+      <w:r>
+        <w:t xml:space="preserve">, </w:t>
       </w:r>
     </w:p>
     <w:p/>
     <w:p>
       <w:r>
-        <w:t>3.  Overwrite the current file, if asked.</w:t>
+        <w:t xml:space="preserve">3.  </w:t>
+      </w:r>
+      <w:r>
+        <w:t>Open “</w:t>
+      </w:r>
+      <w:proofErr w:type="spellStart"/>
+      <w:r>
+        <w:t>srm.markdown.R</w:t>
+      </w:r>
+      <w:proofErr w:type="spellEnd"/>
+      <w:r>
+        <w:t>” and change filename to import data file</w:t>
+      </w:r>
+      <w:r>
+        <w:t>.</w:t>
       </w:r>
     </w:p>
     <w:p/>
     <w:p>
       <w:r>
-        <w:t>4. Run Control Chart Review.Rmd</w:t>
+        <w:t xml:space="preserve">4. </w:t>
+      </w:r>
+      <w:r>
+        <w:t xml:space="preserve">Change the line 30  </w:t>
+      </w:r>
+    </w:p>
+    <w:p>
+      <w:pPr>
+        <w:ind w:firstLine="720"/>
+      </w:pPr>
+      <w:r>
+        <w:t>“</w:t>
+      </w:r>
+      <w:proofErr w:type="spellStart"/>
+      <w:r>
+        <w:t>srm_report</w:t>
+      </w:r>
+      <w:proofErr w:type="spellEnd"/>
+      <w:r>
+        <w:t xml:space="preserve"> (</w:t>
+      </w:r>
+      <w:proofErr w:type="spellStart"/>
+      <w:r>
+        <w:t>data.raw</w:t>
+      </w:r>
+      <w:proofErr w:type="spellEnd"/>
+      <w:r>
+        <w:t xml:space="preserve">, </w:t>
+      </w:r>
+      <w:proofErr w:type="spellStart"/>
+      <w:r>
+        <w:t>max.pts</w:t>
+      </w:r>
+      <w:proofErr w:type="spellEnd"/>
+      <w:r>
+        <w:t xml:space="preserve"> = 200, points = 30, </w:t>
+      </w:r>
+      <w:proofErr w:type="spellStart"/>
+      <w:r>
+        <w:t>doc_type</w:t>
+      </w:r>
+      <w:proofErr w:type="spellEnd"/>
+      <w:r>
+        <w:t>="</w:t>
+      </w:r>
+      <w:proofErr w:type="spellStart"/>
+      <w:r>
+        <w:t>docx</w:t>
+      </w:r>
+      <w:proofErr w:type="spellEnd"/>
+      <w:r>
+        <w:t>")</w:t>
+      </w:r>
+      <w:r>
+        <w:t>”</w:t>
+      </w:r>
+    </w:p>
+    <w:p>
+      <w:r>
+        <w:t>to reflect the number of data points, how many will be used to set the control limits and what type of output is desired.  (“html”, “</w:t>
+      </w:r>
+      <w:proofErr w:type="spellStart"/>
+      <w:r>
+        <w:t>docx</w:t>
+      </w:r>
+      <w:proofErr w:type="spellEnd"/>
+      <w:r>
+        <w:t>”, or “</w:t>
+      </w:r>
+      <w:proofErr w:type="spellStart"/>
+      <w:r>
+        <w:t>pdf</w:t>
+      </w:r>
+      <w:proofErr w:type="spellEnd"/>
+      <w:r>
+        <w:t>”.).</w:t>
+      </w:r>
+    </w:p>
+    <w:p/>
+    <w:p>
+      <w:r>
+        <w:t>5.  Resultant report will be saved to data/Output folder.</w:t>
       </w:r>
       <w:bookmarkStart w:id="0" w:name="_GoBack"/>
       <w:bookmarkEnd w:id="0"/>

</xml_diff>